<commit_message>
separated navbar and footer css, and added the donate-blood form
</commit_message>
<xml_diff>
--- a/donateLife.docx
+++ b/donateLife.docx
@@ -4,13 +4,8 @@
   <w:body>
     <w:p>
       <w:r>
-        <w:t xml:space="preserve">App name: </w:t>
-      </w:r>
-      <w:proofErr w:type="spellStart"/>
-      <w:r>
-        <w:t>DonateLife</w:t>
-      </w:r>
-      <w:proofErr w:type="spellEnd"/>
+        <w:t>App name: DonateLife</w:t>
+      </w:r>
     </w:p>
     <w:p/>
     <w:p>
@@ -27,15 +22,7 @@
         </w:numPr>
       </w:pPr>
       <w:r>
-        <w:t>Finder- Form Fill-</w:t>
-      </w:r>
-      <w:proofErr w:type="gramStart"/>
-      <w:r>
-        <w:t>up(</w:t>
-      </w:r>
-      <w:proofErr w:type="gramEnd"/>
-      <w:r>
-        <w:t>Name, contact, Blood type, address), Emergency post</w:t>
+        <w:t>Finder- Form Fill-up(Name, contact, Blood type, address), Emergency post</w:t>
       </w:r>
     </w:p>
     <w:p>
@@ -257,23 +244,7 @@
           <w:rFonts w:ascii="Times New Roman" w:hAnsi="Times New Roman" w:cs="Times New Roman"/>
           <w:color w:val="000000" w:themeColor="text1"/>
         </w:rPr>
-        <w:t xml:space="preserve">Logo </w:t>
-      </w:r>
-      <w:proofErr w:type="spellStart"/>
-      <w:r>
-        <w:rPr>
-          <w:rFonts w:ascii="Times New Roman" w:hAnsi="Times New Roman" w:cs="Times New Roman"/>
-          <w:color w:val="000000" w:themeColor="text1"/>
-        </w:rPr>
-        <w:t>bg</w:t>
-      </w:r>
-      <w:proofErr w:type="spellEnd"/>
-      <w:r>
-        <w:rPr>
-          <w:rFonts w:ascii="Times New Roman" w:hAnsi="Times New Roman" w:cs="Times New Roman"/>
-          <w:color w:val="000000" w:themeColor="text1"/>
-        </w:rPr>
-        <w:t>- white</w:t>
+        <w:t>Logo bg- white</w:t>
       </w:r>
     </w:p>
     <w:p>
@@ -293,23 +264,7 @@
           <w:rFonts w:ascii="Times New Roman" w:hAnsi="Times New Roman" w:cs="Times New Roman"/>
           <w:color w:val="000000" w:themeColor="text1"/>
         </w:rPr>
-        <w:t xml:space="preserve">Nav </w:t>
-      </w:r>
-      <w:proofErr w:type="spellStart"/>
-      <w:r>
-        <w:rPr>
-          <w:rFonts w:ascii="Times New Roman" w:hAnsi="Times New Roman" w:cs="Times New Roman"/>
-          <w:color w:val="000000" w:themeColor="text1"/>
-        </w:rPr>
-        <w:t>bg</w:t>
-      </w:r>
-      <w:proofErr w:type="spellEnd"/>
-      <w:r>
-        <w:rPr>
-          <w:rFonts w:ascii="Times New Roman" w:hAnsi="Times New Roman" w:cs="Times New Roman"/>
-          <w:color w:val="000000" w:themeColor="text1"/>
-        </w:rPr>
-        <w:t>- red</w:t>
+        <w:t>Nav bg- red</w:t>
       </w:r>
     </w:p>
     <w:p>
@@ -535,21 +490,12 @@
           <w:color w:val="000000" w:themeColor="text1"/>
         </w:rPr>
       </w:pPr>
-      <w:proofErr w:type="spellStart"/>
-      <w:r>
-        <w:rPr>
-          <w:rFonts w:ascii="Times New Roman" w:hAnsi="Times New Roman" w:cs="Times New Roman"/>
-          <w:color w:val="000000" w:themeColor="text1"/>
-        </w:rPr>
-        <w:t>Promt</w:t>
-      </w:r>
-      <w:proofErr w:type="spellEnd"/>
-      <w:r>
-        <w:rPr>
-          <w:rFonts w:ascii="Times New Roman" w:hAnsi="Times New Roman" w:cs="Times New Roman"/>
-          <w:color w:val="000000" w:themeColor="text1"/>
-        </w:rPr>
-        <w:t xml:space="preserve"> for the texts</w:t>
+      <w:r>
+        <w:rPr>
+          <w:rFonts w:ascii="Times New Roman" w:hAnsi="Times New Roman" w:cs="Times New Roman"/>
+          <w:color w:val="000000" w:themeColor="text1"/>
+        </w:rPr>
+        <w:t>Promt for the texts</w:t>
       </w:r>
     </w:p>
     <w:p>
@@ -656,21 +602,12 @@
           <w:color w:val="000000" w:themeColor="text1"/>
         </w:rPr>
       </w:pPr>
-      <w:proofErr w:type="spellStart"/>
-      <w:r>
-        <w:rPr>
-          <w:rFonts w:ascii="Times New Roman" w:hAnsi="Times New Roman" w:cs="Times New Roman"/>
-          <w:color w:val="000000" w:themeColor="text1"/>
-        </w:rPr>
-        <w:t>Informations</w:t>
-      </w:r>
-      <w:proofErr w:type="spellEnd"/>
-      <w:r>
-        <w:rPr>
-          <w:rFonts w:ascii="Times New Roman" w:hAnsi="Times New Roman" w:cs="Times New Roman"/>
-          <w:color w:val="000000" w:themeColor="text1"/>
-        </w:rPr>
-        <w:t xml:space="preserve"> of events</w:t>
+      <w:r>
+        <w:rPr>
+          <w:rFonts w:ascii="Times New Roman" w:hAnsi="Times New Roman" w:cs="Times New Roman"/>
+          <w:color w:val="000000" w:themeColor="text1"/>
+        </w:rPr>
+        <w:t>Informations of events</w:t>
       </w:r>
     </w:p>
     <w:p>
@@ -743,65 +680,8 @@
           <w:color w:val="000000" w:themeColor="text1"/>
         </w:rPr>
         <w:lastRenderedPageBreak/>
-        <w:t xml:space="preserve">Adding a </w:t>
-      </w:r>
-      <w:proofErr w:type="spellStart"/>
-      <w:r>
-        <w:rPr>
-          <w:rFonts w:ascii="Times New Roman" w:hAnsi="Times New Roman" w:cs="Times New Roman"/>
-          <w:color w:val="000000" w:themeColor="text1"/>
-        </w:rPr>
-        <w:t>bloodchart</w:t>
-      </w:r>
-      <w:proofErr w:type="spellEnd"/>
-      <w:r>
-        <w:rPr>
-          <w:rFonts w:ascii="Times New Roman" w:hAnsi="Times New Roman" w:cs="Times New Roman"/>
-          <w:color w:val="000000" w:themeColor="text1"/>
-        </w:rPr>
-        <w:t xml:space="preserve"> that shows the </w:t>
-      </w:r>
-      <w:proofErr w:type="spellStart"/>
-      <w:r>
-        <w:rPr>
-          <w:rFonts w:ascii="Times New Roman" w:hAnsi="Times New Roman" w:cs="Times New Roman"/>
-          <w:color w:val="000000" w:themeColor="text1"/>
-        </w:rPr>
-        <w:t>bloodtypes</w:t>
-      </w:r>
-      <w:proofErr w:type="spellEnd"/>
-      <w:r>
-        <w:rPr>
-          <w:rFonts w:ascii="Times New Roman" w:hAnsi="Times New Roman" w:cs="Times New Roman"/>
-          <w:color w:val="000000" w:themeColor="text1"/>
-        </w:rPr>
-        <w:t xml:space="preserve"> and doner and </w:t>
-      </w:r>
-      <w:proofErr w:type="spellStart"/>
-      <w:r>
-        <w:rPr>
-          <w:rFonts w:ascii="Times New Roman" w:hAnsi="Times New Roman" w:cs="Times New Roman"/>
-          <w:color w:val="000000" w:themeColor="text1"/>
-        </w:rPr>
-        <w:t>recieptants</w:t>
-      </w:r>
-      <w:proofErr w:type="spellEnd"/>
-      <w:r>
-        <w:rPr>
-          <w:rFonts w:ascii="Times New Roman" w:hAnsi="Times New Roman" w:cs="Times New Roman"/>
-          <w:color w:val="000000" w:themeColor="text1"/>
-        </w:rPr>
-        <w:t xml:space="preserve"> </w:t>
-      </w:r>
-      <w:proofErr w:type="spellStart"/>
-      <w:r>
-        <w:rPr>
-          <w:rFonts w:ascii="Times New Roman" w:hAnsi="Times New Roman" w:cs="Times New Roman"/>
-          <w:color w:val="000000" w:themeColor="text1"/>
-        </w:rPr>
-        <w:t>bloodtypes</w:t>
-      </w:r>
-      <w:proofErr w:type="spellEnd"/>
+        <w:t>Adding a bloodchart that shows the bloodtypes and doner and recieptants bloodtypes</w:t>
+      </w:r>
     </w:p>
     <w:p>
       <w:pPr>
@@ -912,17 +792,8 @@
           <w:rFonts w:ascii="Times New Roman" w:hAnsi="Times New Roman" w:cs="Times New Roman"/>
           <w:color w:val="000000" w:themeColor="text1"/>
         </w:rPr>
-        <w:t xml:space="preserve">Add 3 </w:t>
-      </w:r>
-      <w:proofErr w:type="spellStart"/>
-      <w:r>
-        <w:rPr>
-          <w:rFonts w:ascii="Times New Roman" w:hAnsi="Times New Roman" w:cs="Times New Roman"/>
-          <w:color w:val="000000" w:themeColor="text1"/>
-        </w:rPr>
-        <w:t>divs</w:t>
-      </w:r>
-      <w:proofErr w:type="spellEnd"/>
+        <w:t>Add 3 divs</w:t>
+      </w:r>
     </w:p>
     <w:p>
       <w:pPr>
@@ -996,9 +867,99 @@
       <w:pPr>
         <w:rPr>
           <w:rFonts w:ascii="Times New Roman" w:hAnsi="Times New Roman" w:cs="Times New Roman"/>
-          <w:color w:val="000000" w:themeColor="text1"/>
-        </w:rPr>
-      </w:pPr>
+          <w:color w:val="1F4E79" w:themeColor="accent5" w:themeShade="80"/>
+          <w:sz w:val="28"/>
+          <w:szCs w:val="28"/>
+        </w:rPr>
+      </w:pPr>
+      <w:r>
+        <w:rPr>
+          <w:rFonts w:ascii="Times New Roman" w:hAnsi="Times New Roman" w:cs="Times New Roman"/>
+          <w:color w:val="1F4E79" w:themeColor="accent5" w:themeShade="80"/>
+          <w:sz w:val="28"/>
+          <w:szCs w:val="28"/>
+        </w:rPr>
+        <w:t>26</w:t>
+      </w:r>
+      <w:r>
+        <w:rPr>
+          <w:rFonts w:ascii="Times New Roman" w:hAnsi="Times New Roman" w:cs="Times New Roman"/>
+          <w:color w:val="1F4E79" w:themeColor="accent5" w:themeShade="80"/>
+          <w:sz w:val="28"/>
+          <w:szCs w:val="28"/>
+          <w:vertAlign w:val="superscript"/>
+        </w:rPr>
+        <w:t>th</w:t>
+      </w:r>
+      <w:r>
+        <w:rPr>
+          <w:rFonts w:ascii="Times New Roman" w:hAnsi="Times New Roman" w:cs="Times New Roman"/>
+          <w:color w:val="1F4E79" w:themeColor="accent5" w:themeShade="80"/>
+          <w:sz w:val="28"/>
+          <w:szCs w:val="28"/>
+        </w:rPr>
+        <w:t xml:space="preserve"> January, 2026:</w:t>
+      </w:r>
+    </w:p>
+    <w:p>
+      <w:pPr>
+        <w:pStyle w:val="ListParagraph"/>
+        <w:numPr>
+          <w:ilvl w:val="0"/>
+          <w:numId w:val="10"/>
+        </w:numPr>
+        <w:rPr>
+          <w:rFonts w:ascii="Times New Roman" w:hAnsi="Times New Roman" w:cs="Times New Roman"/>
+          <w:color w:val="000000" w:themeColor="text1"/>
+        </w:rPr>
+      </w:pPr>
+      <w:r>
+        <w:rPr>
+          <w:rFonts w:ascii="Times New Roman" w:hAnsi="Times New Roman" w:cs="Times New Roman"/>
+          <w:color w:val="000000" w:themeColor="text1"/>
+        </w:rPr>
+        <w:t>Added a background video to the banner</w:t>
+      </w:r>
+    </w:p>
+    <w:p>
+      <w:pPr>
+        <w:pStyle w:val="ListParagraph"/>
+        <w:numPr>
+          <w:ilvl w:val="0"/>
+          <w:numId w:val="10"/>
+        </w:numPr>
+        <w:rPr>
+          <w:rFonts w:ascii="Times New Roman" w:hAnsi="Times New Roman" w:cs="Times New Roman"/>
+          <w:color w:val="000000" w:themeColor="text1"/>
+        </w:rPr>
+      </w:pPr>
+      <w:r>
+        <w:rPr>
+          <w:rFonts w:ascii="Times New Roman" w:hAnsi="Times New Roman" w:cs="Times New Roman"/>
+          <w:color w:val="000000" w:themeColor="text1"/>
+        </w:rPr>
+        <w:t>Changed the footer</w:t>
+      </w:r>
+    </w:p>
+    <w:p>
+      <w:pPr>
+        <w:pStyle w:val="ListParagraph"/>
+        <w:numPr>
+          <w:ilvl w:val="0"/>
+          <w:numId w:val="10"/>
+        </w:numPr>
+        <w:rPr>
+          <w:rFonts w:ascii="Times New Roman" w:hAnsi="Times New Roman" w:cs="Times New Roman"/>
+          <w:color w:val="000000" w:themeColor="text1"/>
+        </w:rPr>
+      </w:pPr>
+      <w:r>
+        <w:rPr>
+          <w:rFonts w:ascii="Times New Roman" w:hAnsi="Times New Roman" w:cs="Times New Roman"/>
+          <w:color w:val="000000" w:themeColor="text1"/>
+        </w:rPr>
+        <w:t>Added blood chart</w:t>
+      </w:r>
     </w:p>
     <w:sectPr>
       <w:pgSz w:w="12240" w:h="15840"/>
@@ -1280,6 +1241,95 @@
     </w:lvl>
   </w:abstractNum>
   <w:abstractNum w:abstractNumId="3" w15:restartNumberingAfterBreak="0">
+    <w:nsid w:val="21BD7F88"/>
+    <w:multiLevelType w:val="hybridMultilevel"/>
+    <w:tmpl w:val="75547A6C"/>
+    <w:lvl w:ilvl="0" w:tplc="0409000F">
+      <w:start w:val="1"/>
+      <w:numFmt w:val="decimal"/>
+      <w:lvlText w:val="%1."/>
+      <w:lvlJc w:val="left"/>
+      <w:pPr>
+        <w:ind w:left="720" w:hanging="360"/>
+      </w:pPr>
+      <w:rPr>
+        <w:rFonts w:hint="default"/>
+      </w:rPr>
+    </w:lvl>
+    <w:lvl w:ilvl="1" w:tplc="04090019" w:tentative="1">
+      <w:start w:val="1"/>
+      <w:numFmt w:val="lowerLetter"/>
+      <w:lvlText w:val="%2."/>
+      <w:lvlJc w:val="left"/>
+      <w:pPr>
+        <w:ind w:left="1440" w:hanging="360"/>
+      </w:pPr>
+    </w:lvl>
+    <w:lvl w:ilvl="2" w:tplc="0409001B" w:tentative="1">
+      <w:start w:val="1"/>
+      <w:numFmt w:val="lowerRoman"/>
+      <w:lvlText w:val="%3."/>
+      <w:lvlJc w:val="right"/>
+      <w:pPr>
+        <w:ind w:left="2160" w:hanging="180"/>
+      </w:pPr>
+    </w:lvl>
+    <w:lvl w:ilvl="3" w:tplc="0409000F" w:tentative="1">
+      <w:start w:val="1"/>
+      <w:numFmt w:val="decimal"/>
+      <w:lvlText w:val="%4."/>
+      <w:lvlJc w:val="left"/>
+      <w:pPr>
+        <w:ind w:left="2880" w:hanging="360"/>
+      </w:pPr>
+    </w:lvl>
+    <w:lvl w:ilvl="4" w:tplc="04090019" w:tentative="1">
+      <w:start w:val="1"/>
+      <w:numFmt w:val="lowerLetter"/>
+      <w:lvlText w:val="%5."/>
+      <w:lvlJc w:val="left"/>
+      <w:pPr>
+        <w:ind w:left="3600" w:hanging="360"/>
+      </w:pPr>
+    </w:lvl>
+    <w:lvl w:ilvl="5" w:tplc="0409001B" w:tentative="1">
+      <w:start w:val="1"/>
+      <w:numFmt w:val="lowerRoman"/>
+      <w:lvlText w:val="%6."/>
+      <w:lvlJc w:val="right"/>
+      <w:pPr>
+        <w:ind w:left="4320" w:hanging="180"/>
+      </w:pPr>
+    </w:lvl>
+    <w:lvl w:ilvl="6" w:tplc="0409000F" w:tentative="1">
+      <w:start w:val="1"/>
+      <w:numFmt w:val="decimal"/>
+      <w:lvlText w:val="%7."/>
+      <w:lvlJc w:val="left"/>
+      <w:pPr>
+        <w:ind w:left="5040" w:hanging="360"/>
+      </w:pPr>
+    </w:lvl>
+    <w:lvl w:ilvl="7" w:tplc="04090019" w:tentative="1">
+      <w:start w:val="1"/>
+      <w:numFmt w:val="lowerLetter"/>
+      <w:lvlText w:val="%8."/>
+      <w:lvlJc w:val="left"/>
+      <w:pPr>
+        <w:ind w:left="5760" w:hanging="360"/>
+      </w:pPr>
+    </w:lvl>
+    <w:lvl w:ilvl="8" w:tplc="0409001B" w:tentative="1">
+      <w:start w:val="1"/>
+      <w:numFmt w:val="lowerRoman"/>
+      <w:lvlText w:val="%9."/>
+      <w:lvlJc w:val="right"/>
+      <w:pPr>
+        <w:ind w:left="6480" w:hanging="180"/>
+      </w:pPr>
+    </w:lvl>
+  </w:abstractNum>
+  <w:abstractNum w:abstractNumId="4" w15:restartNumberingAfterBreak="0">
     <w:nsid w:val="4432716D"/>
     <w:multiLevelType w:val="hybridMultilevel"/>
     <w:tmpl w:val="F2264768"/>
@@ -1368,7 +1418,7 @@
       </w:pPr>
     </w:lvl>
   </w:abstractNum>
-  <w:abstractNum w:abstractNumId="4" w15:restartNumberingAfterBreak="0">
+  <w:abstractNum w:abstractNumId="5" w15:restartNumberingAfterBreak="0">
     <w:nsid w:val="47E84292"/>
     <w:multiLevelType w:val="hybridMultilevel"/>
     <w:tmpl w:val="4296C8F2"/>
@@ -1457,7 +1507,7 @@
       </w:pPr>
     </w:lvl>
   </w:abstractNum>
-  <w:abstractNum w:abstractNumId="5" w15:restartNumberingAfterBreak="0">
+  <w:abstractNum w:abstractNumId="6" w15:restartNumberingAfterBreak="0">
     <w:nsid w:val="547E1CB0"/>
     <w:multiLevelType w:val="hybridMultilevel"/>
     <w:tmpl w:val="F38E0E4C"/>
@@ -1546,7 +1596,7 @@
       </w:pPr>
     </w:lvl>
   </w:abstractNum>
-  <w:abstractNum w:abstractNumId="6" w15:restartNumberingAfterBreak="0">
+  <w:abstractNum w:abstractNumId="7" w15:restartNumberingAfterBreak="0">
     <w:nsid w:val="56A95DC3"/>
     <w:multiLevelType w:val="hybridMultilevel"/>
     <w:tmpl w:val="A5AAF056"/>
@@ -1635,7 +1685,7 @@
       </w:pPr>
     </w:lvl>
   </w:abstractNum>
-  <w:abstractNum w:abstractNumId="7" w15:restartNumberingAfterBreak="0">
+  <w:abstractNum w:abstractNumId="8" w15:restartNumberingAfterBreak="0">
     <w:nsid w:val="643B689F"/>
     <w:multiLevelType w:val="hybridMultilevel"/>
     <w:tmpl w:val="D9A4E850"/>
@@ -1748,7 +1798,7 @@
       </w:rPr>
     </w:lvl>
   </w:abstractNum>
-  <w:abstractNum w:abstractNumId="8" w15:restartNumberingAfterBreak="0">
+  <w:abstractNum w:abstractNumId="9" w15:restartNumberingAfterBreak="0">
     <w:nsid w:val="7CD306D8"/>
     <w:multiLevelType w:val="hybridMultilevel"/>
     <w:tmpl w:val="86EEDB66"/>
@@ -1838,16 +1888,16 @@
     </w:lvl>
   </w:abstractNum>
   <w:num w:numId="1" w16cid:durableId="136804843">
-    <w:abstractNumId w:val="3"/>
+    <w:abstractNumId w:val="4"/>
   </w:num>
   <w:num w:numId="2" w16cid:durableId="1807624190">
-    <w:abstractNumId w:val="5"/>
+    <w:abstractNumId w:val="6"/>
   </w:num>
   <w:num w:numId="3" w16cid:durableId="1419332455">
-    <w:abstractNumId w:val="7"/>
+    <w:abstractNumId w:val="8"/>
   </w:num>
   <w:num w:numId="4" w16cid:durableId="751239753">
-    <w:abstractNumId w:val="6"/>
+    <w:abstractNumId w:val="7"/>
   </w:num>
   <w:num w:numId="5" w16cid:durableId="405342502">
     <w:abstractNumId w:val="0"/>
@@ -1856,13 +1906,16 @@
     <w:abstractNumId w:val="2"/>
   </w:num>
   <w:num w:numId="7" w16cid:durableId="1021854472">
-    <w:abstractNumId w:val="8"/>
+    <w:abstractNumId w:val="9"/>
   </w:num>
   <w:num w:numId="8" w16cid:durableId="161891816">
-    <w:abstractNumId w:val="4"/>
+    <w:abstractNumId w:val="5"/>
   </w:num>
   <w:num w:numId="9" w16cid:durableId="1967396058">
     <w:abstractNumId w:val="1"/>
+  </w:num>
+  <w:num w:numId="10" w16cid:durableId="1457024115">
+    <w:abstractNumId w:val="3"/>
   </w:num>
 </w:numbering>
 </file>

</xml_diff>

<commit_message>
added how-to-use section, changed mission-vision and added date and time to the event cards
</commit_message>
<xml_diff>
--- a/donateLife.docx
+++ b/donateLife.docx
@@ -4,8 +4,13 @@
   <w:body>
     <w:p>
       <w:r>
-        <w:t>App name: DonateLife</w:t>
-      </w:r>
+        <w:t xml:space="preserve">App name: </w:t>
+      </w:r>
+      <w:proofErr w:type="spellStart"/>
+      <w:r>
+        <w:t>DonateLife</w:t>
+      </w:r>
+      <w:proofErr w:type="spellEnd"/>
     </w:p>
     <w:p/>
     <w:p>
@@ -22,7 +27,15 @@
         </w:numPr>
       </w:pPr>
       <w:r>
-        <w:t>Finder- Form Fill-up(Name, contact, Blood type, address), Emergency post</w:t>
+        <w:t>Finder- Form Fill-</w:t>
+      </w:r>
+      <w:proofErr w:type="gramStart"/>
+      <w:r>
+        <w:t>up(</w:t>
+      </w:r>
+      <w:proofErr w:type="gramEnd"/>
+      <w:r>
+        <w:t>Name, contact, Blood type, address), Emergency post</w:t>
       </w:r>
     </w:p>
     <w:p>
@@ -173,7 +186,7 @@
           <w:id w:val="1027838173"/>
           <w15:color w:val="000000"/>
           <w14:checkbox>
-            <w14:checked w14:val="0"/>
+            <w14:checked w14:val="1"/>
             <w14:checkedState w14:val="002A" w14:font="Times New Roman"/>
             <w14:uncheckedState w14:val="2610" w14:font="MS Gothic"/>
           </w14:checkbox>
@@ -181,12 +194,12 @@
         <w:sdtContent>
           <w:r>
             <w:rPr>
-              <w:rFonts w:ascii="MS Gothic" w:eastAsia="MS Gothic" w:hAnsi="MS Gothic" w:cs="Times New Roman" w:hint="eastAsia"/>
+              <w:rFonts w:ascii="Times New Roman" w:hAnsi="Times New Roman" w:cs="Times New Roman"/>
               <w:color w:val="2F5496" w:themeColor="accent1" w:themeShade="BF"/>
               <w:sz w:val="28"/>
               <w:szCs w:val="28"/>
             </w:rPr>
-            <w:t>☐</w:t>
+            <w:t>*</w:t>
           </w:r>
         </w:sdtContent>
       </w:sdt>
@@ -244,7 +257,23 @@
           <w:rFonts w:ascii="Times New Roman" w:hAnsi="Times New Roman" w:cs="Times New Roman"/>
           <w:color w:val="000000" w:themeColor="text1"/>
         </w:rPr>
-        <w:t>Logo bg- white</w:t>
+        <w:t xml:space="preserve">Logo </w:t>
+      </w:r>
+      <w:proofErr w:type="spellStart"/>
+      <w:r>
+        <w:rPr>
+          <w:rFonts w:ascii="Times New Roman" w:hAnsi="Times New Roman" w:cs="Times New Roman"/>
+          <w:color w:val="000000" w:themeColor="text1"/>
+        </w:rPr>
+        <w:t>bg</w:t>
+      </w:r>
+      <w:proofErr w:type="spellEnd"/>
+      <w:r>
+        <w:rPr>
+          <w:rFonts w:ascii="Times New Roman" w:hAnsi="Times New Roman" w:cs="Times New Roman"/>
+          <w:color w:val="000000" w:themeColor="text1"/>
+        </w:rPr>
+        <w:t>- white</w:t>
       </w:r>
     </w:p>
     <w:p>
@@ -264,7 +293,23 @@
           <w:rFonts w:ascii="Times New Roman" w:hAnsi="Times New Roman" w:cs="Times New Roman"/>
           <w:color w:val="000000" w:themeColor="text1"/>
         </w:rPr>
-        <w:t>Nav bg- red</w:t>
+        <w:t xml:space="preserve">Nav </w:t>
+      </w:r>
+      <w:proofErr w:type="spellStart"/>
+      <w:r>
+        <w:rPr>
+          <w:rFonts w:ascii="Times New Roman" w:hAnsi="Times New Roman" w:cs="Times New Roman"/>
+          <w:color w:val="000000" w:themeColor="text1"/>
+        </w:rPr>
+        <w:t>bg</w:t>
+      </w:r>
+      <w:proofErr w:type="spellEnd"/>
+      <w:r>
+        <w:rPr>
+          <w:rFonts w:ascii="Times New Roman" w:hAnsi="Times New Roman" w:cs="Times New Roman"/>
+          <w:color w:val="000000" w:themeColor="text1"/>
+        </w:rPr>
+        <w:t>- red</w:t>
       </w:r>
     </w:p>
     <w:p>
@@ -305,7 +350,7 @@
           <w:id w:val="-794763197"/>
           <w15:color w:val="000000"/>
           <w14:checkbox>
-            <w14:checked w14:val="0"/>
+            <w14:checked w14:val="1"/>
             <w14:checkedState w14:val="002A" w14:font="Times New Roman"/>
             <w14:uncheckedState w14:val="2610" w14:font="MS Gothic"/>
           </w14:checkbox>
@@ -313,12 +358,12 @@
         <w:sdtContent>
           <w:r>
             <w:rPr>
-              <w:rFonts w:ascii="MS Gothic" w:eastAsia="MS Gothic" w:hAnsi="MS Gothic" w:cs="Times New Roman" w:hint="eastAsia"/>
+              <w:rFonts w:ascii="Times New Roman" w:hAnsi="Times New Roman" w:cs="Times New Roman"/>
               <w:color w:val="2F5496" w:themeColor="accent1" w:themeShade="BF"/>
               <w:sz w:val="28"/>
               <w:szCs w:val="28"/>
             </w:rPr>
-            <w:t>☐</w:t>
+            <w:t>*</w:t>
           </w:r>
         </w:sdtContent>
       </w:sdt>
@@ -490,12 +535,21 @@
           <w:color w:val="000000" w:themeColor="text1"/>
         </w:rPr>
       </w:pPr>
-      <w:r>
-        <w:rPr>
-          <w:rFonts w:ascii="Times New Roman" w:hAnsi="Times New Roman" w:cs="Times New Roman"/>
-          <w:color w:val="000000" w:themeColor="text1"/>
-        </w:rPr>
-        <w:t>Promt for the texts</w:t>
+      <w:proofErr w:type="spellStart"/>
+      <w:r>
+        <w:rPr>
+          <w:rFonts w:ascii="Times New Roman" w:hAnsi="Times New Roman" w:cs="Times New Roman"/>
+          <w:color w:val="000000" w:themeColor="text1"/>
+        </w:rPr>
+        <w:t>Promt</w:t>
+      </w:r>
+      <w:proofErr w:type="spellEnd"/>
+      <w:r>
+        <w:rPr>
+          <w:rFonts w:ascii="Times New Roman" w:hAnsi="Times New Roman" w:cs="Times New Roman"/>
+          <w:color w:val="000000" w:themeColor="text1"/>
+        </w:rPr>
+        <w:t xml:space="preserve"> for the texts</w:t>
       </w:r>
     </w:p>
     <w:p>
@@ -602,12 +656,21 @@
           <w:color w:val="000000" w:themeColor="text1"/>
         </w:rPr>
       </w:pPr>
-      <w:r>
-        <w:rPr>
-          <w:rFonts w:ascii="Times New Roman" w:hAnsi="Times New Roman" w:cs="Times New Roman"/>
-          <w:color w:val="000000" w:themeColor="text1"/>
-        </w:rPr>
-        <w:t>Informations of events</w:t>
+      <w:proofErr w:type="spellStart"/>
+      <w:r>
+        <w:rPr>
+          <w:rFonts w:ascii="Times New Roman" w:hAnsi="Times New Roman" w:cs="Times New Roman"/>
+          <w:color w:val="000000" w:themeColor="text1"/>
+        </w:rPr>
+        <w:t>Informations</w:t>
+      </w:r>
+      <w:proofErr w:type="spellEnd"/>
+      <w:r>
+        <w:rPr>
+          <w:rFonts w:ascii="Times New Roman" w:hAnsi="Times New Roman" w:cs="Times New Roman"/>
+          <w:color w:val="000000" w:themeColor="text1"/>
+        </w:rPr>
+        <w:t xml:space="preserve"> of events</w:t>
       </w:r>
     </w:p>
     <w:p>
@@ -628,7 +691,7 @@
           <w:id w:val="1182860488"/>
           <w15:color w:val="000000"/>
           <w14:checkbox>
-            <w14:checked w14:val="0"/>
+            <w14:checked w14:val="1"/>
             <w14:checkedState w14:val="002A" w14:font="Times New Roman"/>
             <w14:uncheckedState w14:val="2610" w14:font="MS Gothic"/>
           </w14:checkbox>
@@ -636,12 +699,12 @@
         <w:sdtContent>
           <w:r>
             <w:rPr>
-              <w:rFonts w:ascii="MS Gothic" w:eastAsia="MS Gothic" w:hAnsi="MS Gothic" w:cs="Times New Roman" w:hint="eastAsia"/>
+              <w:rFonts w:ascii="Times New Roman" w:hAnsi="Times New Roman" w:cs="Times New Roman"/>
               <w:color w:val="2F5496" w:themeColor="accent1" w:themeShade="BF"/>
               <w:sz w:val="28"/>
               <w:szCs w:val="28"/>
             </w:rPr>
-            <w:t>☐</w:t>
+            <w:t>*</w:t>
           </w:r>
         </w:sdtContent>
       </w:sdt>
@@ -680,8 +743,65 @@
           <w:color w:val="000000" w:themeColor="text1"/>
         </w:rPr>
         <w:lastRenderedPageBreak/>
-        <w:t>Adding a bloodchart that shows the bloodtypes and doner and recieptants bloodtypes</w:t>
-      </w:r>
+        <w:t xml:space="preserve">Adding a </w:t>
+      </w:r>
+      <w:proofErr w:type="spellStart"/>
+      <w:r>
+        <w:rPr>
+          <w:rFonts w:ascii="Times New Roman" w:hAnsi="Times New Roman" w:cs="Times New Roman"/>
+          <w:color w:val="000000" w:themeColor="text1"/>
+        </w:rPr>
+        <w:t>bloodchart</w:t>
+      </w:r>
+      <w:proofErr w:type="spellEnd"/>
+      <w:r>
+        <w:rPr>
+          <w:rFonts w:ascii="Times New Roman" w:hAnsi="Times New Roman" w:cs="Times New Roman"/>
+          <w:color w:val="000000" w:themeColor="text1"/>
+        </w:rPr>
+        <w:t xml:space="preserve"> that shows the </w:t>
+      </w:r>
+      <w:proofErr w:type="spellStart"/>
+      <w:r>
+        <w:rPr>
+          <w:rFonts w:ascii="Times New Roman" w:hAnsi="Times New Roman" w:cs="Times New Roman"/>
+          <w:color w:val="000000" w:themeColor="text1"/>
+        </w:rPr>
+        <w:t>bloodtypes</w:t>
+      </w:r>
+      <w:proofErr w:type="spellEnd"/>
+      <w:r>
+        <w:rPr>
+          <w:rFonts w:ascii="Times New Roman" w:hAnsi="Times New Roman" w:cs="Times New Roman"/>
+          <w:color w:val="000000" w:themeColor="text1"/>
+        </w:rPr>
+        <w:t xml:space="preserve"> and doner and </w:t>
+      </w:r>
+      <w:proofErr w:type="spellStart"/>
+      <w:r>
+        <w:rPr>
+          <w:rFonts w:ascii="Times New Roman" w:hAnsi="Times New Roman" w:cs="Times New Roman"/>
+          <w:color w:val="000000" w:themeColor="text1"/>
+        </w:rPr>
+        <w:t>recieptants</w:t>
+      </w:r>
+      <w:proofErr w:type="spellEnd"/>
+      <w:r>
+        <w:rPr>
+          <w:rFonts w:ascii="Times New Roman" w:hAnsi="Times New Roman" w:cs="Times New Roman"/>
+          <w:color w:val="000000" w:themeColor="text1"/>
+        </w:rPr>
+        <w:t xml:space="preserve"> </w:t>
+      </w:r>
+      <w:proofErr w:type="spellStart"/>
+      <w:r>
+        <w:rPr>
+          <w:rFonts w:ascii="Times New Roman" w:hAnsi="Times New Roman" w:cs="Times New Roman"/>
+          <w:color w:val="000000" w:themeColor="text1"/>
+        </w:rPr>
+        <w:t>bloodtypes</w:t>
+      </w:r>
+      <w:proofErr w:type="spellEnd"/>
     </w:p>
     <w:p>
       <w:pPr>
@@ -701,7 +821,7 @@
           <w:id w:val="661118419"/>
           <w15:color w:val="000000"/>
           <w14:checkbox>
-            <w14:checked w14:val="0"/>
+            <w14:checked w14:val="1"/>
             <w14:checkedState w14:val="002A" w14:font="Times New Roman"/>
             <w14:uncheckedState w14:val="2610" w14:font="MS Gothic"/>
           </w14:checkbox>
@@ -709,12 +829,12 @@
         <w:sdtContent>
           <w:r>
             <w:rPr>
-              <w:rFonts w:ascii="MS Gothic" w:eastAsia="MS Gothic" w:hAnsi="MS Gothic" w:cs="Times New Roman" w:hint="eastAsia"/>
+              <w:rFonts w:ascii="Times New Roman" w:hAnsi="Times New Roman" w:cs="Times New Roman"/>
               <w:color w:val="2F5496" w:themeColor="accent1" w:themeShade="BF"/>
               <w:sz w:val="28"/>
               <w:szCs w:val="28"/>
             </w:rPr>
-            <w:t>☐</w:t>
+            <w:t>*</w:t>
           </w:r>
         </w:sdtContent>
       </w:sdt>
@@ -792,8 +912,17 @@
           <w:rFonts w:ascii="Times New Roman" w:hAnsi="Times New Roman" w:cs="Times New Roman"/>
           <w:color w:val="000000" w:themeColor="text1"/>
         </w:rPr>
-        <w:t>Add 3 divs</w:t>
-      </w:r>
+        <w:t xml:space="preserve">Add 3 </w:t>
+      </w:r>
+      <w:proofErr w:type="spellStart"/>
+      <w:r>
+        <w:rPr>
+          <w:rFonts w:ascii="Times New Roman" w:hAnsi="Times New Roman" w:cs="Times New Roman"/>
+          <w:color w:val="000000" w:themeColor="text1"/>
+        </w:rPr>
+        <w:t>divs</w:t>
+      </w:r>
+      <w:proofErr w:type="spellEnd"/>
     </w:p>
     <w:p>
       <w:pPr>

</xml_diff>